<commit_message>
AddUser form working Needs styling
</commit_message>
<xml_diff>
--- a/src/main/resources/Library.docx
+++ b/src/main/resources/Library.docx
@@ -215,23 +215,109 @@
         </w:rPr>
         <w:t>, bootstrap</w:t>
       </w:r>
+      <w:r>
+        <w:rPr>
+          <w:b/>
+          <w:sz w:val="28"/>
+          <w:szCs w:val="28"/>
+        </w:rPr>
+        <w:t xml:space="preserve">: </w:t>
+      </w:r>
+      <w:r>
+        <w:rPr>
+          <w:sz w:val="28"/>
+          <w:szCs w:val="28"/>
+        </w:rPr>
+        <w:t>Effects</w:t>
+      </w:r>
+    </w:p>
+    <w:p>
+      <w:pPr>
+        <w:rPr>
+          <w:sz w:val="28"/>
+          <w:szCs w:val="28"/>
+        </w:rPr>
+      </w:pPr>
+    </w:p>
+    <w:p>
+      <w:pPr>
+        <w:rPr>
+          <w:b/>
+          <w:sz w:val="28"/>
+          <w:szCs w:val="28"/>
+        </w:rPr>
+      </w:pPr>
+      <w:r>
+        <w:rPr>
+          <w:b/>
+          <w:sz w:val="28"/>
+          <w:szCs w:val="28"/>
+        </w:rPr>
+        <w:t>Methods:</w:t>
+      </w:r>
+    </w:p>
+    <w:p>
+      <w:pPr>
+        <w:rPr>
+          <w:sz w:val="28"/>
+          <w:szCs w:val="28"/>
+        </w:rPr>
+      </w:pPr>
+      <w:r>
+        <w:rPr>
+          <w:sz w:val="28"/>
+          <w:szCs w:val="28"/>
+        </w:rPr>
+        <w:t>Saving new user</w:t>
+      </w:r>
+    </w:p>
+    <w:p>
+      <w:pPr>
+        <w:rPr>
+          <w:sz w:val="28"/>
+          <w:szCs w:val="28"/>
+        </w:rPr>
+      </w:pPr>
+      <w:r>
+        <w:rPr>
+          <w:sz w:val="28"/>
+          <w:szCs w:val="28"/>
+        </w:rPr>
+        <w:t>Saving new Book</w:t>
+      </w:r>
+    </w:p>
+    <w:p>
+      <w:pPr>
+        <w:rPr>
+          <w:sz w:val="28"/>
+          <w:szCs w:val="28"/>
+        </w:rPr>
+      </w:pPr>
+      <w:r>
+        <w:rPr>
+          <w:sz w:val="28"/>
+          <w:szCs w:val="28"/>
+        </w:rPr>
+        <w:t>Searching books via titles, and showing if borrowed, and when</w:t>
+      </w:r>
+    </w:p>
+    <w:p>
+      <w:pPr>
+        <w:rPr>
+          <w:sz w:val="28"/>
+          <w:szCs w:val="28"/>
+        </w:rPr>
+      </w:pPr>
       <w:bookmarkStart w:id="0" w:name="_GoBack"/>
       <w:bookmarkEnd w:id="0"/>
-      <w:r>
-        <w:rPr>
-          <w:b/>
-          <w:sz w:val="28"/>
-          <w:szCs w:val="28"/>
-        </w:rPr>
-        <w:t xml:space="preserve">: </w:t>
-      </w:r>
-      <w:r>
-        <w:rPr>
-          <w:sz w:val="28"/>
-          <w:szCs w:val="28"/>
-        </w:rPr>
-        <w:t>Effects</w:t>
-      </w:r>
+    </w:p>
+    <w:p>
+      <w:pPr>
+        <w:rPr>
+          <w:sz w:val="28"/>
+          <w:szCs w:val="28"/>
+        </w:rPr>
+      </w:pPr>
     </w:p>
     <w:sectPr>
       <w:pgSz w:w="11906" w:h="16838"/>

</xml_diff>